<commit_message>
shipment contract + bugFix(New Test)
Signed-off-by: jazad <jazad@gmail.com>
</commit_message>
<xml_diff>
--- a/main/src/main/resources/reports/word/Copper_Concentrate_bulk.docx
+++ b/main/src/main/resources/reports/word/Copper_Concentrate_bulk.docx
@@ -2085,19 +2085,7 @@
           <w:rtl/>
           <w:lang w:bidi="fa-IR"/>
         </w:rPr>
-        <w:t xml:space="preserve"> عملیات توزین، نمونه برداری ، تعیین رطوبت و لات بندی (500 تنی) ت</w:t>
-      </w:r>
-      <w:bookmarkStart w:id="0" w:name="_GoBack"/>
-      <w:bookmarkEnd w:id="0"/>
-      <w:r>
-        <w:rPr>
-          <w:rFonts w:cs="0 Nazanin" w:hint="cs"/>
-          <w:sz w:val="24"/>
-          <w:szCs w:val="24"/>
-          <w:rtl/>
-          <w:lang w:bidi="fa-IR"/>
-        </w:rPr>
-        <w:t xml:space="preserve">وسط </w:t>
+        <w:t xml:space="preserve"> عملیات توزین، نمونه برداری ، تعیین رطوبت و لات بندی (500 تنی) توسط </w:t>
       </w:r>
       <w:r>
         <w:rPr>
@@ -2273,6 +2261,8 @@
           <w:lang w:bidi="fa-IR"/>
         </w:rPr>
       </w:pPr>
+      <w:bookmarkStart w:id="0" w:name="_GoBack"/>
+      <w:bookmarkEnd w:id="0"/>
     </w:p>
     <w:p>
       <w:pPr>
@@ -2706,8 +2696,6 @@
                                 <w:rFonts w:cs="0 Nazanin"/>
                                 <w:b/>
                                 <w:bCs/>
-                                <w:sz w:val="24"/>
-                                <w:szCs w:val="24"/>
                                 <w:rtl/>
                               </w:rPr>
                             </w:pPr>
@@ -2716,8 +2704,6 @@
                                 <w:rFonts w:cs="0 Nazanin" w:hint="cs"/>
                                 <w:b/>
                                 <w:bCs/>
-                                <w:sz w:val="24"/>
-                                <w:szCs w:val="24"/>
                                 <w:rtl/>
                               </w:rPr>
                               <w:t xml:space="preserve">آدرس : تهران </w:t>
@@ -2727,8 +2713,6 @@
                                 <w:rFonts w:ascii="Times New Roman" w:hAnsi="Times New Roman" w:cs="Times New Roman" w:hint="cs"/>
                                 <w:b/>
                                 <w:bCs/>
-                                <w:sz w:val="24"/>
-                                <w:szCs w:val="24"/>
                                 <w:rtl/>
                               </w:rPr>
                               <w:t>–</w:t>
@@ -2738,8 +2722,6 @@
                                 <w:rFonts w:cs="0 Nazanin" w:hint="cs"/>
                                 <w:b/>
                                 <w:bCs/>
-                                <w:sz w:val="24"/>
-                                <w:szCs w:val="24"/>
                                 <w:rtl/>
                               </w:rPr>
                               <w:t xml:space="preserve"> خیابان ولیعصر (عج) نرسیده به پارک ساعی پلاک 2161 کد پستی :  1511813311</w:t>
@@ -2749,8 +2731,6 @@
                                 <w:rFonts w:cs="0 Nazanin"/>
                                 <w:b/>
                                 <w:bCs/>
-                                <w:sz w:val="24"/>
-                                <w:szCs w:val="24"/>
                               </w:rPr>
                               <w:t xml:space="preserve"> </w:t>
                             </w:r>
@@ -2759,8 +2739,6 @@
                                 <w:rFonts w:cs="0 Nazanin" w:hint="cs"/>
                                 <w:b/>
                                 <w:bCs/>
-                                <w:sz w:val="24"/>
-                                <w:szCs w:val="24"/>
                                 <w:rtl/>
                               </w:rPr>
                               <w:t xml:space="preserve"> صندوق پستی : 8198-15875</w:t>
@@ -2793,7 +2771,11 @@
           </mc:Choice>
           <mc:Fallback>
             <w:pict>
-              <v:shape w14:anchorId="4A1A52F4" id="Text Box 16" o:spid="_x0000_s1033" type="#_x0000_t202" style="position:absolute;left:0;text-align:left;margin-left:-29.1pt;margin-top:29.2pt;width:506pt;height:24.75pt;z-index:251676672;visibility:visible;mso-wrap-style:square;mso-width-percent:0;mso-height-percent:0;mso-wrap-distance-left:9pt;mso-wrap-distance-top:0;mso-wrap-distance-right:9pt;mso-wrap-distance-bottom:0;mso-position-horizontal:absolute;mso-position-horizontal-relative:text;mso-position-vertical:absolute;mso-position-vertical-relative:text;mso-width-percent:0;mso-height-percent:0;mso-width-relative:margin;mso-height-relative:margin;v-text-anchor:top" o:gfxdata="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" fillcolor="white [3201]" strokecolor="white [3212]" strokeweight=".5pt">
+              <v:shapetype w14:anchorId="4A1A52F4" id="_x0000_t202" coordsize="21600,21600" o:spt="202" path="m,l,21600r21600,l21600,xe">
+                <v:stroke joinstyle="miter"/>
+                <v:path gradientshapeok="t" o:connecttype="rect"/>
+              </v:shapetype>
+              <v:shape id="Text Box 16" o:spid="_x0000_s1033" type="#_x0000_t202" style="position:absolute;left:0;text-align:left;margin-left:-29.1pt;margin-top:29.2pt;width:506pt;height:24.75pt;z-index:251676672;visibility:visible;mso-wrap-style:square;mso-width-percent:0;mso-height-percent:0;mso-wrap-distance-left:9pt;mso-wrap-distance-top:0;mso-wrap-distance-right:9pt;mso-wrap-distance-bottom:0;mso-position-horizontal:absolute;mso-position-horizontal-relative:text;mso-position-vertical:absolute;mso-position-vertical-relative:text;mso-width-percent:0;mso-height-percent:0;mso-width-relative:margin;mso-height-relative:margin;v-text-anchor:top" o:gfxdata="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" fillcolor="white [3201]" strokecolor="white [3212]" strokeweight=".5pt">
                 <v:textbox>
                   <w:txbxContent>
                     <w:p>
@@ -2803,8 +2785,6 @@
                           <w:rFonts w:cs="0 Nazanin"/>
                           <w:b/>
                           <w:bCs/>
-                          <w:sz w:val="24"/>
-                          <w:szCs w:val="24"/>
                           <w:rtl/>
                         </w:rPr>
                       </w:pPr>
@@ -2813,8 +2793,6 @@
                           <w:rFonts w:cs="0 Nazanin" w:hint="cs"/>
                           <w:b/>
                           <w:bCs/>
-                          <w:sz w:val="24"/>
-                          <w:szCs w:val="24"/>
                           <w:rtl/>
                         </w:rPr>
                         <w:t xml:space="preserve">آدرس : تهران </w:t>
@@ -2824,8 +2802,6 @@
                           <w:rFonts w:ascii="Times New Roman" w:hAnsi="Times New Roman" w:cs="Times New Roman" w:hint="cs"/>
                           <w:b/>
                           <w:bCs/>
-                          <w:sz w:val="24"/>
-                          <w:szCs w:val="24"/>
                           <w:rtl/>
                         </w:rPr>
                         <w:t>–</w:t>
@@ -2835,8 +2811,6 @@
                           <w:rFonts w:cs="0 Nazanin" w:hint="cs"/>
                           <w:b/>
                           <w:bCs/>
-                          <w:sz w:val="24"/>
-                          <w:szCs w:val="24"/>
                           <w:rtl/>
                         </w:rPr>
                         <w:t xml:space="preserve"> خیابان ولیعصر (عج) نرسیده به پارک ساعی پلاک 2161 کد پستی :  1511813311</w:t>
@@ -2846,8 +2820,6 @@
                           <w:rFonts w:cs="0 Nazanin"/>
                           <w:b/>
                           <w:bCs/>
-                          <w:sz w:val="24"/>
-                          <w:szCs w:val="24"/>
                         </w:rPr>
                         <w:t xml:space="preserve"> </w:t>
                       </w:r>
@@ -2856,8 +2828,6 @@
                           <w:rFonts w:cs="0 Nazanin" w:hint="cs"/>
                           <w:b/>
                           <w:bCs/>
-                          <w:sz w:val="24"/>
-                          <w:szCs w:val="24"/>
                           <w:rtl/>
                         </w:rPr>
                         <w:t xml:space="preserve"> صندوق پستی : 8198-15875</w:t>
@@ -3844,7 +3814,7 @@
 </file>
 
 <file path=customXml/itemProps1.xml><?xml version="1.0" encoding="utf-8"?>
-<ds:datastoreItem xmlns:ds="http://schemas.openxmlformats.org/officeDocument/2006/customXml" ds:itemID="{E00AA3CE-E2B1-413B-8130-BF8894695C82}">
+<ds:datastoreItem xmlns:ds="http://schemas.openxmlformats.org/officeDocument/2006/customXml" ds:itemID="{DFA58D0E-B878-45BE-9302-C74181751DD8}">
   <ds:schemaRefs>
     <ds:schemaRef ds:uri="http://schemas.openxmlformats.org/officeDocument/2006/bibliography"/>
   </ds:schemaRefs>

</xml_diff>